<commit_message>
updated documentation with usage instructions
</commit_message>
<xml_diff>
--- a/Scraping scripts/Lobster_Notes_Web_Scraper_Documentation.docx
+++ b/Scraping scripts/Lobster_Notes_Web_Scraper_Documentation.docx
@@ -6,10 +6,13 @@
       <w:pPr>
         <w:pStyle w:val="Heading1"/>
         <w:jc w:val="center"/>
-        <w:rPr/>
+        <w:rPr>
+          <w:color w:val="000000"/>
+        </w:rPr>
       </w:pPr>
       <w:r>
         <w:rPr>
+          <w:color w:val="000000"/>
           <w:rtl w:val="0"/>
         </w:rPr>
         <w:t xml:space="preserve">Lobster Notes Web Scraper</w:t>
@@ -18,10 +21,13 @@
     <w:p>
       <w:pPr>
         <w:pStyle w:val="Heading2"/>
-        <w:rPr/>
+        <w:rPr>
+          <w:color w:val="000000"/>
+        </w:rPr>
       </w:pPr>
       <w:r>
         <w:rPr>
+          <w:color w:val="000000"/>
           <w:rtl w:val="0"/>
         </w:rPr>
         <w:t xml:space="preserve">Abstract</w:t>
@@ -41,10 +47,13 @@
     <w:p>
       <w:pPr>
         <w:pStyle w:val="Heading2"/>
-        <w:rPr/>
+        <w:rPr>
+          <w:color w:val="000000"/>
+        </w:rPr>
       </w:pPr>
       <w:r>
         <w:rPr>
+          <w:color w:val="000000"/>
           <w:rtl w:val="0"/>
         </w:rPr>
         <w:t xml:space="preserve">Introduction</w:t>
@@ -64,10 +73,13 @@
     <w:p>
       <w:pPr>
         <w:pStyle w:val="Heading2"/>
-        <w:rPr/>
+        <w:rPr>
+          <w:color w:val="000000"/>
+        </w:rPr>
       </w:pPr>
       <w:r>
         <w:rPr>
+          <w:color w:val="000000"/>
           <w:rtl w:val="0"/>
         </w:rPr>
         <w:t xml:space="preserve">System Overview</w:t>
@@ -87,10 +99,13 @@
     <w:p>
       <w:pPr>
         <w:pStyle w:val="Heading2"/>
-        <w:rPr/>
+        <w:rPr>
+          <w:color w:val="000000"/>
+        </w:rPr>
       </w:pPr>
       <w:r>
         <w:rPr>
+          <w:color w:val="000000"/>
           <w:rtl w:val="0"/>
         </w:rPr>
         <w:t xml:space="preserve">Features</w:t>
@@ -104,7 +119,7 @@
         <w:widowControl w:val="1"/>
         <w:numPr>
           <w:ilvl w:val="0"/>
-          <w:numId w:val="2"/>
+          <w:numId w:val="5"/>
         </w:numPr>
         <w:pBdr>
           <w:top w:space="0" w:sz="0" w:val="nil"/>
@@ -128,7 +143,6 @@
           <w:iCs w:val="0"/>
           <w:smallCaps w:val="0"/>
           <w:strike w:val="0"/>
-          <w:color w:val="000000"/>
           <w:sz w:val="22"/>
           <w:szCs w:val="22"/>
           <w:u w:val="none"/>
@@ -147,7 +161,7 @@
         <w:widowControl w:val="1"/>
         <w:numPr>
           <w:ilvl w:val="0"/>
-          <w:numId w:val="2"/>
+          <w:numId w:val="5"/>
         </w:numPr>
         <w:pBdr>
           <w:top w:space="0" w:sz="0" w:val="nil"/>
@@ -171,7 +185,6 @@
           <w:iCs w:val="0"/>
           <w:smallCaps w:val="0"/>
           <w:strike w:val="0"/>
-          <w:color w:val="000000"/>
           <w:sz w:val="22"/>
           <w:szCs w:val="22"/>
           <w:u w:val="none"/>
@@ -190,7 +203,7 @@
         <w:widowControl w:val="1"/>
         <w:numPr>
           <w:ilvl w:val="0"/>
-          <w:numId w:val="2"/>
+          <w:numId w:val="5"/>
         </w:numPr>
         <w:pBdr>
           <w:top w:space="0" w:sz="0" w:val="nil"/>
@@ -214,7 +227,6 @@
           <w:iCs w:val="0"/>
           <w:smallCaps w:val="0"/>
           <w:strike w:val="0"/>
-          <w:color w:val="000000"/>
           <w:sz w:val="22"/>
           <w:szCs w:val="22"/>
           <w:u w:val="none"/>
@@ -233,7 +245,7 @@
         <w:widowControl w:val="1"/>
         <w:numPr>
           <w:ilvl w:val="0"/>
-          <w:numId w:val="2"/>
+          <w:numId w:val="5"/>
         </w:numPr>
         <w:pBdr>
           <w:top w:space="0" w:sz="0" w:val="nil"/>
@@ -257,7 +269,6 @@
           <w:iCs w:val="0"/>
           <w:smallCaps w:val="0"/>
           <w:strike w:val="0"/>
-          <w:color w:val="000000"/>
           <w:sz w:val="22"/>
           <w:szCs w:val="22"/>
           <w:u w:val="none"/>
@@ -276,7 +287,7 @@
         <w:widowControl w:val="1"/>
         <w:numPr>
           <w:ilvl w:val="0"/>
-          <w:numId w:val="2"/>
+          <w:numId w:val="5"/>
         </w:numPr>
         <w:pBdr>
           <w:top w:space="0" w:sz="0" w:val="nil"/>
@@ -300,7 +311,6 @@
           <w:iCs w:val="0"/>
           <w:smallCaps w:val="0"/>
           <w:strike w:val="0"/>
-          <w:color w:val="000000"/>
           <w:sz w:val="22"/>
           <w:szCs w:val="22"/>
           <w:u w:val="none"/>
@@ -319,7 +329,7 @@
         <w:widowControl w:val="1"/>
         <w:numPr>
           <w:ilvl w:val="0"/>
-          <w:numId w:val="2"/>
+          <w:numId w:val="5"/>
         </w:numPr>
         <w:pBdr>
           <w:top w:space="0" w:sz="0" w:val="nil"/>
@@ -343,7 +353,6 @@
           <w:iCs w:val="0"/>
           <w:smallCaps w:val="0"/>
           <w:strike w:val="0"/>
-          <w:color w:val="000000"/>
           <w:sz w:val="22"/>
           <w:szCs w:val="22"/>
           <w:u w:val="none"/>
@@ -357,7 +366,9 @@
     <w:p>
       <w:pPr>
         <w:pStyle w:val="Heading2"/>
-        <w:rPr/>
+        <w:rPr>
+          <w:color w:val="000000"/>
+        </w:rPr>
       </w:pPr>
       <w:bookmarkStart w:colFirst="0" w:colLast="0" w:name="_heading=h.ahdxuhgot335" w:id="0"/>
       <w:bookmarkEnd w:id="0"/>
@@ -370,12 +381,15 @@
     <w:p>
       <w:pPr>
         <w:pStyle w:val="Heading2"/>
-        <w:rPr/>
+        <w:rPr>
+          <w:color w:val="000000"/>
+        </w:rPr>
       </w:pPr>
       <w:bookmarkStart w:colFirst="0" w:colLast="0" w:name="_heading=h.2uhs6civ5n3l" w:id="1"/>
       <w:bookmarkEnd w:id="1"/>
       <w:r>
         <w:rPr>
+          <w:color w:val="000000"/>
           <w:rtl w:val="0"/>
         </w:rPr>
         <w:t xml:space="preserve">Data Cleaning and Normalization</w:t>
@@ -427,13 +441,11 @@
       <w:pPr>
         <w:numPr>
           <w:ilvl w:val="0"/>
-          <w:numId w:val="1"/>
+          <w:numId w:val="4"/>
         </w:numPr>
         <w:spacing w:after="0" w:afterAutospacing="0"/>
         <w:ind w:left="720" w:hanging="360"/>
-        <w:rPr>
-          <w:u w:val="none"/>
-        </w:rPr>
+        <w:rPr/>
       </w:pPr>
       <w:r>
         <w:rPr>
@@ -446,13 +458,11 @@
       <w:pPr>
         <w:numPr>
           <w:ilvl w:val="1"/>
-          <w:numId w:val="1"/>
+          <w:numId w:val="4"/>
         </w:numPr>
         <w:spacing w:after="0" w:afterAutospacing="0"/>
         <w:ind w:left="1440" w:hanging="360"/>
-        <w:rPr>
-          <w:u w:val="none"/>
-        </w:rPr>
+        <w:rPr/>
       </w:pPr>
       <w:r>
         <w:rPr>
@@ -465,13 +475,11 @@
       <w:pPr>
         <w:numPr>
           <w:ilvl w:val="0"/>
-          <w:numId w:val="1"/>
+          <w:numId w:val="4"/>
         </w:numPr>
         <w:spacing w:after="0" w:afterAutospacing="0"/>
         <w:ind w:left="720" w:hanging="360"/>
-        <w:rPr>
-          <w:u w:val="none"/>
-        </w:rPr>
+        <w:rPr/>
       </w:pPr>
       <w:r>
         <w:rPr>
@@ -484,13 +492,11 @@
       <w:pPr>
         <w:numPr>
           <w:ilvl w:val="1"/>
-          <w:numId w:val="1"/>
+          <w:numId w:val="4"/>
         </w:numPr>
         <w:spacing w:after="0" w:afterAutospacing="0"/>
         <w:ind w:left="1440" w:hanging="360"/>
-        <w:rPr>
-          <w:u w:val="none"/>
-        </w:rPr>
+        <w:rPr/>
       </w:pPr>
       <w:r>
         <w:rPr>
@@ -503,13 +509,11 @@
       <w:pPr>
         <w:numPr>
           <w:ilvl w:val="0"/>
-          <w:numId w:val="1"/>
+          <w:numId w:val="4"/>
         </w:numPr>
         <w:spacing w:after="0" w:afterAutospacing="0"/>
         <w:ind w:left="720" w:hanging="360"/>
-        <w:rPr>
-          <w:u w:val="none"/>
-        </w:rPr>
+        <w:rPr/>
       </w:pPr>
       <w:r>
         <w:rPr>
@@ -522,13 +526,11 @@
       <w:pPr>
         <w:numPr>
           <w:ilvl w:val="1"/>
-          <w:numId w:val="1"/>
+          <w:numId w:val="4"/>
         </w:numPr>
         <w:spacing w:after="0" w:afterAutospacing="0"/>
         <w:ind w:left="1440" w:hanging="360"/>
-        <w:rPr>
-          <w:u w:val="none"/>
-        </w:rPr>
+        <w:rPr/>
       </w:pPr>
       <w:r>
         <w:rPr>
@@ -541,13 +543,11 @@
       <w:pPr>
         <w:numPr>
           <w:ilvl w:val="0"/>
-          <w:numId w:val="1"/>
+          <w:numId w:val="4"/>
         </w:numPr>
         <w:spacing w:after="0" w:afterAutospacing="0"/>
         <w:ind w:left="720" w:hanging="360"/>
-        <w:rPr>
-          <w:u w:val="none"/>
-        </w:rPr>
+        <w:rPr/>
       </w:pPr>
       <w:r>
         <w:rPr>
@@ -560,13 +560,11 @@
       <w:pPr>
         <w:numPr>
           <w:ilvl w:val="1"/>
-          <w:numId w:val="1"/>
+          <w:numId w:val="4"/>
         </w:numPr>
         <w:spacing w:after="0" w:afterAutospacing="0"/>
         <w:ind w:left="1440" w:hanging="360"/>
-        <w:rPr>
-          <w:u w:val="none"/>
-        </w:rPr>
+        <w:rPr/>
       </w:pPr>
       <w:r>
         <w:rPr>
@@ -579,13 +577,11 @@
       <w:pPr>
         <w:numPr>
           <w:ilvl w:val="0"/>
-          <w:numId w:val="1"/>
+          <w:numId w:val="4"/>
         </w:numPr>
         <w:spacing w:after="0" w:afterAutospacing="0"/>
         <w:ind w:left="720" w:hanging="360"/>
-        <w:rPr>
-          <w:u w:val="none"/>
-        </w:rPr>
+        <w:rPr/>
       </w:pPr>
       <w:r>
         <w:rPr>
@@ -598,12 +594,10 @@
       <w:pPr>
         <w:numPr>
           <w:ilvl w:val="1"/>
-          <w:numId w:val="1"/>
+          <w:numId w:val="4"/>
         </w:numPr>
         <w:ind w:left="1440" w:hanging="360"/>
-        <w:rPr>
-          <w:u w:val="none"/>
-        </w:rPr>
+        <w:rPr/>
       </w:pPr>
       <w:r>
         <w:rPr>
@@ -614,11 +608,402 @@
     </w:p>
     <w:p>
       <w:pPr>
-        <w:pStyle w:val="Heading2"/>
-        <w:rPr/>
-      </w:pPr>
+        <w:pStyle w:val="Heading1"/>
+        <w:rPr>
+          <w:color w:val="000000"/>
+        </w:rPr>
+      </w:pPr>
+      <w:bookmarkStart w:colFirst="0" w:colLast="0" w:name="_heading=h.sf5pezabxaxw" w:id="2"/>
+      <w:bookmarkEnd w:id="2"/>
       <w:r>
         <w:rPr>
+          <w:color w:val="000000"/>
+          <w:rtl w:val="0"/>
+        </w:rPr>
+        <w:t xml:space="preserve">Program Usage</w:t>
+      </w:r>
+    </w:p>
+    <w:p>
+      <w:pPr>
+        <w:rPr/>
+      </w:pPr>
+      <w:r>
+        <w:rPr>
+          <w:rtl w:val="0"/>
+        </w:rPr>
+        <w:t xml:space="preserve">The Lobster Notes Web Scraper is designed to run locally using Python, requiring no elevated system permissions. Each scraper, cleaning script, and validator operates as a standalone module, enabling users to scrape, clean, and validate educational content from supported platforms. The following instructions outline how to install the environment, run the scrapers, and generate standardized JSON outputs suitable for loading into the Lobster Notes database.</w:t>
+      </w:r>
+    </w:p>
+    <w:p>
+      <w:pPr>
+        <w:rPr/>
+      </w:pPr>
+      <w:r>
+        <w:rPr>
+          <w:rtl w:val="0"/>
+        </w:rPr>
+      </w:r>
+    </w:p>
+    <w:p>
+      <w:pPr>
+        <w:rPr/>
+      </w:pPr>
+      <w:r>
+        <w:rPr>
+          <w:rtl w:val="0"/>
+        </w:rPr>
+        <w:t xml:space="preserve">1. Clone the Repository</w:t>
+      </w:r>
+    </w:p>
+    <w:p>
+      <w:pPr>
+        <w:rPr/>
+      </w:pPr>
+      <w:r>
+        <w:rPr>
+          <w:rtl w:val="0"/>
+        </w:rPr>
+        <w:t xml:space="preserve">Begin by downloading the project from the Git repository:</w:t>
+      </w:r>
+    </w:p>
+    <w:p>
+      <w:pPr>
+        <w:numPr>
+          <w:ilvl w:val="0"/>
+          <w:numId w:val="8"/>
+        </w:numPr>
+        <w:spacing w:after="0" w:afterAutospacing="0"/>
+        <w:ind w:left="720" w:hanging="360"/>
+        <w:rPr/>
+      </w:pPr>
+      <w:r>
+        <w:rPr>
+          <w:rtl w:val="0"/>
+        </w:rPr>
+        <w:t xml:space="preserve">git clone --branch scraping_branch https://github.com/nikkigorski/cos457_course_proj.git lobsternotes</w:t>
+      </w:r>
+    </w:p>
+    <w:p>
+      <w:pPr>
+        <w:numPr>
+          <w:ilvl w:val="0"/>
+          <w:numId w:val="8"/>
+        </w:numPr>
+        <w:spacing w:after="0" w:afterAutospacing="0"/>
+        <w:ind w:left="720" w:hanging="360"/>
+        <w:rPr/>
+      </w:pPr>
+      <w:r>
+        <w:rPr>
+          <w:rtl w:val="0"/>
+        </w:rPr>
+        <w:t xml:space="preserve">Navigate to the scraping module:</w:t>
+      </w:r>
+    </w:p>
+    <w:p>
+      <w:pPr>
+        <w:numPr>
+          <w:ilvl w:val="0"/>
+          <w:numId w:val="8"/>
+        </w:numPr>
+        <w:ind w:left="720" w:hanging="360"/>
+        <w:rPr/>
+      </w:pPr>
+      <w:r>
+        <w:rPr>
+          <w:rtl w:val="0"/>
+        </w:rPr>
+        <w:t xml:space="preserve">cd 'lobsternotes/Scraping scripts'</w:t>
+      </w:r>
+    </w:p>
+    <w:p>
+      <w:pPr>
+        <w:rPr/>
+      </w:pPr>
+      <w:r>
+        <w:rPr>
+          <w:rtl w:val="0"/>
+        </w:rPr>
+        <w:t xml:space="preserve">2. Create and Activate a Virtual Environment</w:t>
+      </w:r>
+    </w:p>
+    <w:p>
+      <w:pPr>
+        <w:rPr/>
+      </w:pPr>
+      <w:r>
+        <w:rPr>
+          <w:rtl w:val="0"/>
+        </w:rPr>
+        <w:t xml:space="preserve">The scrapers are written in Python and require isolated dependencies. Create a virtual environment:</w:t>
+      </w:r>
+    </w:p>
+    <w:p>
+      <w:pPr>
+        <w:numPr>
+          <w:ilvl w:val="0"/>
+          <w:numId w:val="10"/>
+        </w:numPr>
+        <w:spacing w:after="0" w:afterAutospacing="0"/>
+        <w:ind w:left="720" w:hanging="360"/>
+        <w:rPr/>
+      </w:pPr>
+      <w:r>
+        <w:rPr>
+          <w:rtl w:val="0"/>
+        </w:rPr>
+        <w:t xml:space="preserve">python3 -m venv testenv</w:t>
+      </w:r>
+    </w:p>
+    <w:p>
+      <w:pPr>
+        <w:numPr>
+          <w:ilvl w:val="0"/>
+          <w:numId w:val="10"/>
+        </w:numPr>
+        <w:ind w:left="720" w:hanging="360"/>
+        <w:rPr/>
+      </w:pPr>
+      <w:r>
+        <w:rPr>
+          <w:rtl w:val="0"/>
+        </w:rPr>
+        <w:t xml:space="preserve">source testenv/bin/activate</w:t>
+      </w:r>
+    </w:p>
+    <w:p>
+      <w:pPr>
+        <w:rPr/>
+      </w:pPr>
+      <w:r>
+        <w:rPr>
+          <w:rtl w:val="0"/>
+        </w:rPr>
+      </w:r>
+    </w:p>
+    <w:p>
+      <w:pPr>
+        <w:rPr/>
+      </w:pPr>
+      <w:r>
+        <w:rPr>
+          <w:rtl w:val="0"/>
+        </w:rPr>
+        <w:t xml:space="preserve">Install all required packages:</w:t>
+      </w:r>
+    </w:p>
+    <w:p>
+      <w:pPr>
+        <w:numPr>
+          <w:ilvl w:val="0"/>
+          <w:numId w:val="9"/>
+        </w:numPr>
+        <w:ind w:left="720" w:hanging="360"/>
+        <w:rPr/>
+      </w:pPr>
+      <w:r>
+        <w:rPr>
+          <w:rtl w:val="0"/>
+        </w:rPr>
+        <w:t xml:space="preserve">pip install -r requirements.txt</w:t>
+      </w:r>
+    </w:p>
+    <w:p>
+      <w:pPr>
+        <w:rPr/>
+      </w:pPr>
+      <w:r>
+        <w:rPr>
+          <w:rtl w:val="0"/>
+        </w:rPr>
+      </w:r>
+    </w:p>
+    <w:p>
+      <w:pPr>
+        <w:rPr/>
+      </w:pPr>
+      <w:r>
+        <w:rPr>
+          <w:rtl w:val="0"/>
+        </w:rPr>
+        <w:t xml:space="preserve">3. Running the MIT Scraper</w:t>
+      </w:r>
+    </w:p>
+    <w:p>
+      <w:pPr>
+        <w:rPr/>
+      </w:pPr>
+      <w:r>
+        <w:rPr>
+          <w:rtl w:val="0"/>
+        </w:rPr>
+        <w:t xml:space="preserve">To extract content from an MIT OCW page, pass the target URL and desired output filename:</w:t>
+      </w:r>
+    </w:p>
+    <w:p>
+      <w:pPr>
+        <w:numPr>
+          <w:ilvl w:val="0"/>
+          <w:numId w:val="1"/>
+        </w:numPr>
+        <w:ind w:left="720" w:hanging="360"/>
+        <w:rPr/>
+      </w:pPr>
+      <w:r>
+        <w:rPr>
+          <w:rtl w:val="0"/>
+        </w:rPr>
+        <w:t xml:space="preserve">python3 mit_scraper.py https://ocw.mit.edu/example mit_output.json</w:t>
+      </w:r>
+    </w:p>
+    <w:p>
+      <w:pPr>
+        <w:rPr/>
+      </w:pPr>
+      <w:r>
+        <w:rPr>
+          <w:rtl w:val="0"/>
+        </w:rPr>
+        <w:t xml:space="preserve">After scraping, clean and validate the data:</w:t>
+      </w:r>
+    </w:p>
+    <w:p>
+      <w:pPr>
+        <w:numPr>
+          <w:ilvl w:val="0"/>
+          <w:numId w:val="7"/>
+        </w:numPr>
+        <w:ind w:left="720" w:hanging="360"/>
+        <w:rPr/>
+      </w:pPr>
+      <w:r>
+        <w:rPr>
+          <w:rtl w:val="0"/>
+        </w:rPr>
+        <w:t xml:space="preserve">python3 data_cleaner.py mit_output.json &amp;&amp; python3 validate.py mit_output_cleaned.json</w:t>
+      </w:r>
+    </w:p>
+    <w:p>
+      <w:pPr>
+        <w:rPr/>
+      </w:pPr>
+      <w:r>
+        <w:rPr>
+          <w:rtl w:val="0"/>
+        </w:rPr>
+      </w:r>
+    </w:p>
+    <w:p>
+      <w:pPr>
+        <w:rPr/>
+      </w:pPr>
+      <w:r>
+        <w:rPr>
+          <w:rtl w:val="0"/>
+        </w:rPr>
+        <w:t xml:space="preserve">4. Running the Khan Academy Scraper</w:t>
+      </w:r>
+    </w:p>
+    <w:p>
+      <w:pPr>
+        <w:rPr/>
+      </w:pPr>
+      <w:r>
+        <w:rPr>
+          <w:rtl w:val="0"/>
+        </w:rPr>
+        <w:t xml:space="preserve">To scrape a Khan Academy lesson page:</w:t>
+      </w:r>
+    </w:p>
+    <w:p>
+      <w:pPr>
+        <w:numPr>
+          <w:ilvl w:val="0"/>
+          <w:numId w:val="2"/>
+        </w:numPr>
+        <w:ind w:left="720" w:hanging="360"/>
+        <w:rPr/>
+      </w:pPr>
+      <w:r>
+        <w:rPr>
+          <w:rtl w:val="0"/>
+        </w:rPr>
+        <w:t xml:space="preserve">python3 khan_scraper.py </w:t>
+      </w:r>
+      <w:hyperlink r:id="rId7">
+        <w:r>
+          <w:rPr>
+            <w:u w:val="single"/>
+            <w:rtl w:val="0"/>
+          </w:rPr>
+          <w:t xml:space="preserve">https://www.khanacademy.org/example</w:t>
+        </w:r>
+      </w:hyperlink>
+      <w:r>
+        <w:rPr>
+          <w:rtl w:val="0"/>
+        </w:rPr>
+        <w:t xml:space="preserve"> khan_output.json</w:t>
+      </w:r>
+    </w:p>
+    <w:p>
+      <w:pPr>
+        <w:rPr/>
+      </w:pPr>
+      <w:r>
+        <w:rPr>
+          <w:rtl w:val="0"/>
+        </w:rPr>
+      </w:r>
+    </w:p>
+    <w:p>
+      <w:pPr>
+        <w:rPr/>
+      </w:pPr>
+      <w:r>
+        <w:rPr>
+          <w:rtl w:val="0"/>
+        </w:rPr>
+        <w:t xml:space="preserve">5.Cleaning and validation:</w:t>
+      </w:r>
+    </w:p>
+    <w:p>
+      <w:pPr>
+        <w:numPr>
+          <w:ilvl w:val="0"/>
+          <w:numId w:val="3"/>
+        </w:numPr>
+        <w:ind w:left="720" w:hanging="360"/>
+        <w:rPr/>
+      </w:pPr>
+      <w:r>
+        <w:rPr>
+          <w:rtl w:val="0"/>
+        </w:rPr>
+        <w:t xml:space="preserve">python3 data_cleaner.py khan_output.json &amp;&amp; python3 validate.py khan_output_cleaned.json</w:t>
+      </w:r>
+    </w:p>
+    <w:p>
+      <w:pPr>
+        <w:ind w:left="0" w:firstLine="0"/>
+        <w:rPr/>
+      </w:pPr>
+      <w:r>
+        <w:rPr>
+          <w:rtl w:val="0"/>
+        </w:rPr>
+      </w:r>
+    </w:p>
+    <w:p>
+      <w:pPr>
+        <w:pStyle w:val="Heading2"/>
+        <w:rPr>
+          <w:color w:val="000000"/>
+        </w:rPr>
+      </w:pPr>
+      <w:r>
+        <w:rPr>
+          <w:color w:val="000000"/>
           <w:rtl w:val="0"/>
         </w:rPr>
         <w:t xml:space="preserve">Conclusion</w:t>
@@ -638,10 +1023,13 @@
     <w:p>
       <w:pPr>
         <w:pStyle w:val="Heading2"/>
-        <w:rPr/>
+        <w:rPr>
+          <w:color w:val="000000"/>
+        </w:rPr>
       </w:pPr>
       <w:r>
         <w:rPr>
+          <w:color w:val="000000"/>
           <w:rtl w:val="0"/>
         </w:rPr>
         <w:t xml:space="preserve">References</w:t>
@@ -655,7 +1043,7 @@
         <w:widowControl w:val="1"/>
         <w:numPr>
           <w:ilvl w:val="0"/>
-          <w:numId w:val="3"/>
+          <w:numId w:val="6"/>
         </w:numPr>
         <w:pBdr>
           <w:top w:space="0" w:sz="0" w:val="nil"/>
@@ -679,7 +1067,6 @@
           <w:iCs w:val="0"/>
           <w:smallCaps w:val="0"/>
           <w:strike w:val="0"/>
-          <w:color w:val="000000"/>
           <w:sz w:val="22"/>
           <w:szCs w:val="22"/>
           <w:u w:val="none"/>
@@ -698,7 +1085,7 @@
         <w:widowControl w:val="1"/>
         <w:numPr>
           <w:ilvl w:val="0"/>
-          <w:numId w:val="3"/>
+          <w:numId w:val="6"/>
         </w:numPr>
         <w:pBdr>
           <w:top w:space="0" w:sz="0" w:val="nil"/>
@@ -722,7 +1109,6 @@
           <w:iCs w:val="0"/>
           <w:smallCaps w:val="0"/>
           <w:strike w:val="0"/>
-          <w:color w:val="000000"/>
           <w:sz w:val="22"/>
           <w:szCs w:val="22"/>
           <w:u w:val="none"/>
@@ -741,7 +1127,7 @@
         <w:widowControl w:val="1"/>
         <w:numPr>
           <w:ilvl w:val="0"/>
-          <w:numId w:val="3"/>
+          <w:numId w:val="6"/>
         </w:numPr>
         <w:pBdr>
           <w:top w:space="0" w:sz="0" w:val="nil"/>
@@ -765,7 +1151,6 @@
           <w:iCs w:val="0"/>
           <w:smallCaps w:val="0"/>
           <w:strike w:val="0"/>
-          <w:color w:val="000000"/>
           <w:sz w:val="22"/>
           <w:szCs w:val="22"/>
           <w:u w:val="none"/>
@@ -784,7 +1169,7 @@
         <w:widowControl w:val="1"/>
         <w:numPr>
           <w:ilvl w:val="0"/>
-          <w:numId w:val="3"/>
+          <w:numId w:val="6"/>
         </w:numPr>
         <w:pBdr>
           <w:top w:space="0" w:sz="0" w:val="nil"/>
@@ -808,7 +1193,6 @@
           <w:iCs w:val="0"/>
           <w:smallCaps w:val="0"/>
           <w:strike w:val="0"/>
-          <w:color w:val="000000"/>
           <w:sz w:val="22"/>
           <w:szCs w:val="22"/>
           <w:u w:val="none"/>
@@ -827,7 +1211,7 @@
         <w:widowControl w:val="1"/>
         <w:numPr>
           <w:ilvl w:val="0"/>
-          <w:numId w:val="3"/>
+          <w:numId w:val="6"/>
         </w:numPr>
         <w:pBdr>
           <w:top w:space="0" w:sz="0" w:val="nil"/>
@@ -851,7 +1235,6 @@
           <w:iCs w:val="0"/>
           <w:smallCaps w:val="0"/>
           <w:strike w:val="0"/>
-          <w:color w:val="000000"/>
           <w:sz w:val="22"/>
           <w:szCs w:val="22"/>
           <w:u w:val="none"/>
@@ -990,6 +1373,336 @@
       <w:lvlText w:val="●"/>
       <w:lvlJc w:val="left"/>
       <w:pPr>
+        <w:ind w:left="720" w:hanging="360"/>
+      </w:pPr>
+      <w:rPr>
+        <w:u w:val="none"/>
+      </w:rPr>
+    </w:lvl>
+    <w:lvl w:ilvl="1">
+      <w:start w:val="1"/>
+      <w:numFmt w:val="bullet"/>
+      <w:lvlText w:val="○"/>
+      <w:lvlJc w:val="left"/>
+      <w:pPr>
+        <w:ind w:left="1440" w:hanging="360"/>
+      </w:pPr>
+      <w:rPr>
+        <w:u w:val="none"/>
+      </w:rPr>
+    </w:lvl>
+    <w:lvl w:ilvl="2">
+      <w:start w:val="1"/>
+      <w:numFmt w:val="bullet"/>
+      <w:lvlText w:val="■"/>
+      <w:lvlJc w:val="left"/>
+      <w:pPr>
+        <w:ind w:left="2160" w:hanging="360"/>
+      </w:pPr>
+      <w:rPr>
+        <w:u w:val="none"/>
+      </w:rPr>
+    </w:lvl>
+    <w:lvl w:ilvl="3">
+      <w:start w:val="1"/>
+      <w:numFmt w:val="bullet"/>
+      <w:lvlText w:val="●"/>
+      <w:lvlJc w:val="left"/>
+      <w:pPr>
+        <w:ind w:left="2880" w:hanging="360"/>
+      </w:pPr>
+      <w:rPr>
+        <w:u w:val="none"/>
+      </w:rPr>
+    </w:lvl>
+    <w:lvl w:ilvl="4">
+      <w:start w:val="1"/>
+      <w:numFmt w:val="bullet"/>
+      <w:lvlText w:val="○"/>
+      <w:lvlJc w:val="left"/>
+      <w:pPr>
+        <w:ind w:left="3600" w:hanging="360"/>
+      </w:pPr>
+      <w:rPr>
+        <w:u w:val="none"/>
+      </w:rPr>
+    </w:lvl>
+    <w:lvl w:ilvl="5">
+      <w:start w:val="1"/>
+      <w:numFmt w:val="bullet"/>
+      <w:lvlText w:val="■"/>
+      <w:lvlJc w:val="left"/>
+      <w:pPr>
+        <w:ind w:left="4320" w:hanging="360"/>
+      </w:pPr>
+      <w:rPr>
+        <w:u w:val="none"/>
+      </w:rPr>
+    </w:lvl>
+    <w:lvl w:ilvl="6">
+      <w:start w:val="1"/>
+      <w:numFmt w:val="bullet"/>
+      <w:lvlText w:val="●"/>
+      <w:lvlJc w:val="left"/>
+      <w:pPr>
+        <w:ind w:left="5040" w:hanging="360"/>
+      </w:pPr>
+      <w:rPr>
+        <w:u w:val="none"/>
+      </w:rPr>
+    </w:lvl>
+    <w:lvl w:ilvl="7">
+      <w:start w:val="1"/>
+      <w:numFmt w:val="bullet"/>
+      <w:lvlText w:val="○"/>
+      <w:lvlJc w:val="left"/>
+      <w:pPr>
+        <w:ind w:left="5760" w:hanging="360"/>
+      </w:pPr>
+      <w:rPr>
+        <w:u w:val="none"/>
+      </w:rPr>
+    </w:lvl>
+    <w:lvl w:ilvl="8">
+      <w:start w:val="1"/>
+      <w:numFmt w:val="bullet"/>
+      <w:lvlText w:val="■"/>
+      <w:lvlJc w:val="left"/>
+      <w:pPr>
+        <w:ind w:left="6480" w:hanging="360"/>
+      </w:pPr>
+      <w:rPr>
+        <w:u w:val="none"/>
+      </w:rPr>
+    </w:lvl>
+  </w:abstractNum>
+  <w:abstractNum w:abstractNumId="3">
+    <w:lvl w:ilvl="0">
+      <w:start w:val="1"/>
+      <w:numFmt w:val="bullet"/>
+      <w:lvlText w:val="●"/>
+      <w:lvlJc w:val="left"/>
+      <w:pPr>
+        <w:ind w:left="720" w:hanging="360"/>
+      </w:pPr>
+      <w:rPr>
+        <w:u w:val="none"/>
+      </w:rPr>
+    </w:lvl>
+    <w:lvl w:ilvl="1">
+      <w:start w:val="1"/>
+      <w:numFmt w:val="bullet"/>
+      <w:lvlText w:val="○"/>
+      <w:lvlJc w:val="left"/>
+      <w:pPr>
+        <w:ind w:left="1440" w:hanging="360"/>
+      </w:pPr>
+      <w:rPr>
+        <w:u w:val="none"/>
+      </w:rPr>
+    </w:lvl>
+    <w:lvl w:ilvl="2">
+      <w:start w:val="1"/>
+      <w:numFmt w:val="bullet"/>
+      <w:lvlText w:val="■"/>
+      <w:lvlJc w:val="left"/>
+      <w:pPr>
+        <w:ind w:left="2160" w:hanging="360"/>
+      </w:pPr>
+      <w:rPr>
+        <w:u w:val="none"/>
+      </w:rPr>
+    </w:lvl>
+    <w:lvl w:ilvl="3">
+      <w:start w:val="1"/>
+      <w:numFmt w:val="bullet"/>
+      <w:lvlText w:val="●"/>
+      <w:lvlJc w:val="left"/>
+      <w:pPr>
+        <w:ind w:left="2880" w:hanging="360"/>
+      </w:pPr>
+      <w:rPr>
+        <w:u w:val="none"/>
+      </w:rPr>
+    </w:lvl>
+    <w:lvl w:ilvl="4">
+      <w:start w:val="1"/>
+      <w:numFmt w:val="bullet"/>
+      <w:lvlText w:val="○"/>
+      <w:lvlJc w:val="left"/>
+      <w:pPr>
+        <w:ind w:left="3600" w:hanging="360"/>
+      </w:pPr>
+      <w:rPr>
+        <w:u w:val="none"/>
+      </w:rPr>
+    </w:lvl>
+    <w:lvl w:ilvl="5">
+      <w:start w:val="1"/>
+      <w:numFmt w:val="bullet"/>
+      <w:lvlText w:val="■"/>
+      <w:lvlJc w:val="left"/>
+      <w:pPr>
+        <w:ind w:left="4320" w:hanging="360"/>
+      </w:pPr>
+      <w:rPr>
+        <w:u w:val="none"/>
+      </w:rPr>
+    </w:lvl>
+    <w:lvl w:ilvl="6">
+      <w:start w:val="1"/>
+      <w:numFmt w:val="bullet"/>
+      <w:lvlText w:val="●"/>
+      <w:lvlJc w:val="left"/>
+      <w:pPr>
+        <w:ind w:left="5040" w:hanging="360"/>
+      </w:pPr>
+      <w:rPr>
+        <w:u w:val="none"/>
+      </w:rPr>
+    </w:lvl>
+    <w:lvl w:ilvl="7">
+      <w:start w:val="1"/>
+      <w:numFmt w:val="bullet"/>
+      <w:lvlText w:val="○"/>
+      <w:lvlJc w:val="left"/>
+      <w:pPr>
+        <w:ind w:left="5760" w:hanging="360"/>
+      </w:pPr>
+      <w:rPr>
+        <w:u w:val="none"/>
+      </w:rPr>
+    </w:lvl>
+    <w:lvl w:ilvl="8">
+      <w:start w:val="1"/>
+      <w:numFmt w:val="bullet"/>
+      <w:lvlText w:val="■"/>
+      <w:lvlJc w:val="left"/>
+      <w:pPr>
+        <w:ind w:left="6480" w:hanging="360"/>
+      </w:pPr>
+      <w:rPr>
+        <w:u w:val="none"/>
+      </w:rPr>
+    </w:lvl>
+  </w:abstractNum>
+  <w:abstractNum w:abstractNumId="4">
+    <w:lvl w:ilvl="0">
+      <w:start w:val="1"/>
+      <w:numFmt w:val="bullet"/>
+      <w:lvlText w:val="●"/>
+      <w:lvlJc w:val="left"/>
+      <w:pPr>
+        <w:ind w:left="720" w:hanging="360"/>
+      </w:pPr>
+      <w:rPr>
+        <w:u w:val="none"/>
+      </w:rPr>
+    </w:lvl>
+    <w:lvl w:ilvl="1">
+      <w:start w:val="1"/>
+      <w:numFmt w:val="bullet"/>
+      <w:lvlText w:val="○"/>
+      <w:lvlJc w:val="left"/>
+      <w:pPr>
+        <w:ind w:left="1440" w:hanging="360"/>
+      </w:pPr>
+      <w:rPr>
+        <w:u w:val="none"/>
+      </w:rPr>
+    </w:lvl>
+    <w:lvl w:ilvl="2">
+      <w:start w:val="1"/>
+      <w:numFmt w:val="bullet"/>
+      <w:lvlText w:val="■"/>
+      <w:lvlJc w:val="left"/>
+      <w:pPr>
+        <w:ind w:left="2160" w:hanging="360"/>
+      </w:pPr>
+      <w:rPr>
+        <w:u w:val="none"/>
+      </w:rPr>
+    </w:lvl>
+    <w:lvl w:ilvl="3">
+      <w:start w:val="1"/>
+      <w:numFmt w:val="bullet"/>
+      <w:lvlText w:val="●"/>
+      <w:lvlJc w:val="left"/>
+      <w:pPr>
+        <w:ind w:left="2880" w:hanging="360"/>
+      </w:pPr>
+      <w:rPr>
+        <w:u w:val="none"/>
+      </w:rPr>
+    </w:lvl>
+    <w:lvl w:ilvl="4">
+      <w:start w:val="1"/>
+      <w:numFmt w:val="bullet"/>
+      <w:lvlText w:val="○"/>
+      <w:lvlJc w:val="left"/>
+      <w:pPr>
+        <w:ind w:left="3600" w:hanging="360"/>
+      </w:pPr>
+      <w:rPr>
+        <w:u w:val="none"/>
+      </w:rPr>
+    </w:lvl>
+    <w:lvl w:ilvl="5">
+      <w:start w:val="1"/>
+      <w:numFmt w:val="bullet"/>
+      <w:lvlText w:val="■"/>
+      <w:lvlJc w:val="left"/>
+      <w:pPr>
+        <w:ind w:left="4320" w:hanging="360"/>
+      </w:pPr>
+      <w:rPr>
+        <w:u w:val="none"/>
+      </w:rPr>
+    </w:lvl>
+    <w:lvl w:ilvl="6">
+      <w:start w:val="1"/>
+      <w:numFmt w:val="bullet"/>
+      <w:lvlText w:val="●"/>
+      <w:lvlJc w:val="left"/>
+      <w:pPr>
+        <w:ind w:left="5040" w:hanging="360"/>
+      </w:pPr>
+      <w:rPr>
+        <w:u w:val="none"/>
+      </w:rPr>
+    </w:lvl>
+    <w:lvl w:ilvl="7">
+      <w:start w:val="1"/>
+      <w:numFmt w:val="bullet"/>
+      <w:lvlText w:val="○"/>
+      <w:lvlJc w:val="left"/>
+      <w:pPr>
+        <w:ind w:left="5760" w:hanging="360"/>
+      </w:pPr>
+      <w:rPr>
+        <w:u w:val="none"/>
+      </w:rPr>
+    </w:lvl>
+    <w:lvl w:ilvl="8">
+      <w:start w:val="1"/>
+      <w:numFmt w:val="bullet"/>
+      <w:lvlText w:val="■"/>
+      <w:lvlJc w:val="left"/>
+      <w:pPr>
+        <w:ind w:left="6480" w:hanging="360"/>
+      </w:pPr>
+      <w:rPr>
+        <w:u w:val="none"/>
+      </w:rPr>
+    </w:lvl>
+  </w:abstractNum>
+  <w:abstractNum w:abstractNumId="5">
+    <w:lvl w:ilvl="0">
+      <w:start w:val="1"/>
+      <w:numFmt w:val="bullet"/>
+      <w:lvlText w:val="●"/>
+      <w:lvlJc w:val="left"/>
+      <w:pPr>
         <w:ind w:left="360" w:hanging="360"/>
       </w:pPr>
       <w:rPr>
@@ -1077,7 +1790,7 @@
       <w:rPr/>
     </w:lvl>
   </w:abstractNum>
-  <w:abstractNum w:abstractNumId="3">
+  <w:abstractNum w:abstractNumId="6">
     <w:lvl w:ilvl="0">
       <w:start w:val="1"/>
       <w:numFmt w:val="decimal"/>
@@ -1167,6 +1880,446 @@
         <w:ind w:left="0" w:firstLine="0"/>
       </w:pPr>
       <w:rPr/>
+    </w:lvl>
+  </w:abstractNum>
+  <w:abstractNum w:abstractNumId="7">
+    <w:lvl w:ilvl="0">
+      <w:start w:val="1"/>
+      <w:numFmt w:val="bullet"/>
+      <w:lvlText w:val="●"/>
+      <w:lvlJc w:val="left"/>
+      <w:pPr>
+        <w:ind w:left="720" w:hanging="360"/>
+      </w:pPr>
+      <w:rPr>
+        <w:u w:val="none"/>
+      </w:rPr>
+    </w:lvl>
+    <w:lvl w:ilvl="1">
+      <w:start w:val="1"/>
+      <w:numFmt w:val="bullet"/>
+      <w:lvlText w:val="○"/>
+      <w:lvlJc w:val="left"/>
+      <w:pPr>
+        <w:ind w:left="1440" w:hanging="360"/>
+      </w:pPr>
+      <w:rPr>
+        <w:u w:val="none"/>
+      </w:rPr>
+    </w:lvl>
+    <w:lvl w:ilvl="2">
+      <w:start w:val="1"/>
+      <w:numFmt w:val="bullet"/>
+      <w:lvlText w:val="■"/>
+      <w:lvlJc w:val="left"/>
+      <w:pPr>
+        <w:ind w:left="2160" w:hanging="360"/>
+      </w:pPr>
+      <w:rPr>
+        <w:u w:val="none"/>
+      </w:rPr>
+    </w:lvl>
+    <w:lvl w:ilvl="3">
+      <w:start w:val="1"/>
+      <w:numFmt w:val="bullet"/>
+      <w:lvlText w:val="●"/>
+      <w:lvlJc w:val="left"/>
+      <w:pPr>
+        <w:ind w:left="2880" w:hanging="360"/>
+      </w:pPr>
+      <w:rPr>
+        <w:u w:val="none"/>
+      </w:rPr>
+    </w:lvl>
+    <w:lvl w:ilvl="4">
+      <w:start w:val="1"/>
+      <w:numFmt w:val="bullet"/>
+      <w:lvlText w:val="○"/>
+      <w:lvlJc w:val="left"/>
+      <w:pPr>
+        <w:ind w:left="3600" w:hanging="360"/>
+      </w:pPr>
+      <w:rPr>
+        <w:u w:val="none"/>
+      </w:rPr>
+    </w:lvl>
+    <w:lvl w:ilvl="5">
+      <w:start w:val="1"/>
+      <w:numFmt w:val="bullet"/>
+      <w:lvlText w:val="■"/>
+      <w:lvlJc w:val="left"/>
+      <w:pPr>
+        <w:ind w:left="4320" w:hanging="360"/>
+      </w:pPr>
+      <w:rPr>
+        <w:u w:val="none"/>
+      </w:rPr>
+    </w:lvl>
+    <w:lvl w:ilvl="6">
+      <w:start w:val="1"/>
+      <w:numFmt w:val="bullet"/>
+      <w:lvlText w:val="●"/>
+      <w:lvlJc w:val="left"/>
+      <w:pPr>
+        <w:ind w:left="5040" w:hanging="360"/>
+      </w:pPr>
+      <w:rPr>
+        <w:u w:val="none"/>
+      </w:rPr>
+    </w:lvl>
+    <w:lvl w:ilvl="7">
+      <w:start w:val="1"/>
+      <w:numFmt w:val="bullet"/>
+      <w:lvlText w:val="○"/>
+      <w:lvlJc w:val="left"/>
+      <w:pPr>
+        <w:ind w:left="5760" w:hanging="360"/>
+      </w:pPr>
+      <w:rPr>
+        <w:u w:val="none"/>
+      </w:rPr>
+    </w:lvl>
+    <w:lvl w:ilvl="8">
+      <w:start w:val="1"/>
+      <w:numFmt w:val="bullet"/>
+      <w:lvlText w:val="■"/>
+      <w:lvlJc w:val="left"/>
+      <w:pPr>
+        <w:ind w:left="6480" w:hanging="360"/>
+      </w:pPr>
+      <w:rPr>
+        <w:u w:val="none"/>
+      </w:rPr>
+    </w:lvl>
+  </w:abstractNum>
+  <w:abstractNum w:abstractNumId="8">
+    <w:lvl w:ilvl="0">
+      <w:start w:val="1"/>
+      <w:numFmt w:val="bullet"/>
+      <w:lvlText w:val="●"/>
+      <w:lvlJc w:val="left"/>
+      <w:pPr>
+        <w:ind w:left="720" w:hanging="360"/>
+      </w:pPr>
+      <w:rPr>
+        <w:u w:val="none"/>
+      </w:rPr>
+    </w:lvl>
+    <w:lvl w:ilvl="1">
+      <w:start w:val="1"/>
+      <w:numFmt w:val="bullet"/>
+      <w:lvlText w:val="○"/>
+      <w:lvlJc w:val="left"/>
+      <w:pPr>
+        <w:ind w:left="1440" w:hanging="360"/>
+      </w:pPr>
+      <w:rPr>
+        <w:u w:val="none"/>
+      </w:rPr>
+    </w:lvl>
+    <w:lvl w:ilvl="2">
+      <w:start w:val="1"/>
+      <w:numFmt w:val="bullet"/>
+      <w:lvlText w:val="■"/>
+      <w:lvlJc w:val="left"/>
+      <w:pPr>
+        <w:ind w:left="2160" w:hanging="360"/>
+      </w:pPr>
+      <w:rPr>
+        <w:u w:val="none"/>
+      </w:rPr>
+    </w:lvl>
+    <w:lvl w:ilvl="3">
+      <w:start w:val="1"/>
+      <w:numFmt w:val="bullet"/>
+      <w:lvlText w:val="●"/>
+      <w:lvlJc w:val="left"/>
+      <w:pPr>
+        <w:ind w:left="2880" w:hanging="360"/>
+      </w:pPr>
+      <w:rPr>
+        <w:u w:val="none"/>
+      </w:rPr>
+    </w:lvl>
+    <w:lvl w:ilvl="4">
+      <w:start w:val="1"/>
+      <w:numFmt w:val="bullet"/>
+      <w:lvlText w:val="○"/>
+      <w:lvlJc w:val="left"/>
+      <w:pPr>
+        <w:ind w:left="3600" w:hanging="360"/>
+      </w:pPr>
+      <w:rPr>
+        <w:u w:val="none"/>
+      </w:rPr>
+    </w:lvl>
+    <w:lvl w:ilvl="5">
+      <w:start w:val="1"/>
+      <w:numFmt w:val="bullet"/>
+      <w:lvlText w:val="■"/>
+      <w:lvlJc w:val="left"/>
+      <w:pPr>
+        <w:ind w:left="4320" w:hanging="360"/>
+      </w:pPr>
+      <w:rPr>
+        <w:u w:val="none"/>
+      </w:rPr>
+    </w:lvl>
+    <w:lvl w:ilvl="6">
+      <w:start w:val="1"/>
+      <w:numFmt w:val="bullet"/>
+      <w:lvlText w:val="●"/>
+      <w:lvlJc w:val="left"/>
+      <w:pPr>
+        <w:ind w:left="5040" w:hanging="360"/>
+      </w:pPr>
+      <w:rPr>
+        <w:u w:val="none"/>
+      </w:rPr>
+    </w:lvl>
+    <w:lvl w:ilvl="7">
+      <w:start w:val="1"/>
+      <w:numFmt w:val="bullet"/>
+      <w:lvlText w:val="○"/>
+      <w:lvlJc w:val="left"/>
+      <w:pPr>
+        <w:ind w:left="5760" w:hanging="360"/>
+      </w:pPr>
+      <w:rPr>
+        <w:u w:val="none"/>
+      </w:rPr>
+    </w:lvl>
+    <w:lvl w:ilvl="8">
+      <w:start w:val="1"/>
+      <w:numFmt w:val="bullet"/>
+      <w:lvlText w:val="■"/>
+      <w:lvlJc w:val="left"/>
+      <w:pPr>
+        <w:ind w:left="6480" w:hanging="360"/>
+      </w:pPr>
+      <w:rPr>
+        <w:u w:val="none"/>
+      </w:rPr>
+    </w:lvl>
+  </w:abstractNum>
+  <w:abstractNum w:abstractNumId="9">
+    <w:lvl w:ilvl="0">
+      <w:start w:val="1"/>
+      <w:numFmt w:val="bullet"/>
+      <w:lvlText w:val="●"/>
+      <w:lvlJc w:val="left"/>
+      <w:pPr>
+        <w:ind w:left="720" w:hanging="360"/>
+      </w:pPr>
+      <w:rPr>
+        <w:u w:val="none"/>
+      </w:rPr>
+    </w:lvl>
+    <w:lvl w:ilvl="1">
+      <w:start w:val="1"/>
+      <w:numFmt w:val="bullet"/>
+      <w:lvlText w:val="○"/>
+      <w:lvlJc w:val="left"/>
+      <w:pPr>
+        <w:ind w:left="1440" w:hanging="360"/>
+      </w:pPr>
+      <w:rPr>
+        <w:u w:val="none"/>
+      </w:rPr>
+    </w:lvl>
+    <w:lvl w:ilvl="2">
+      <w:start w:val="1"/>
+      <w:numFmt w:val="bullet"/>
+      <w:lvlText w:val="■"/>
+      <w:lvlJc w:val="left"/>
+      <w:pPr>
+        <w:ind w:left="2160" w:hanging="360"/>
+      </w:pPr>
+      <w:rPr>
+        <w:u w:val="none"/>
+      </w:rPr>
+    </w:lvl>
+    <w:lvl w:ilvl="3">
+      <w:start w:val="1"/>
+      <w:numFmt w:val="bullet"/>
+      <w:lvlText w:val="●"/>
+      <w:lvlJc w:val="left"/>
+      <w:pPr>
+        <w:ind w:left="2880" w:hanging="360"/>
+      </w:pPr>
+      <w:rPr>
+        <w:u w:val="none"/>
+      </w:rPr>
+    </w:lvl>
+    <w:lvl w:ilvl="4">
+      <w:start w:val="1"/>
+      <w:numFmt w:val="bullet"/>
+      <w:lvlText w:val="○"/>
+      <w:lvlJc w:val="left"/>
+      <w:pPr>
+        <w:ind w:left="3600" w:hanging="360"/>
+      </w:pPr>
+      <w:rPr>
+        <w:u w:val="none"/>
+      </w:rPr>
+    </w:lvl>
+    <w:lvl w:ilvl="5">
+      <w:start w:val="1"/>
+      <w:numFmt w:val="bullet"/>
+      <w:lvlText w:val="■"/>
+      <w:lvlJc w:val="left"/>
+      <w:pPr>
+        <w:ind w:left="4320" w:hanging="360"/>
+      </w:pPr>
+      <w:rPr>
+        <w:u w:val="none"/>
+      </w:rPr>
+    </w:lvl>
+    <w:lvl w:ilvl="6">
+      <w:start w:val="1"/>
+      <w:numFmt w:val="bullet"/>
+      <w:lvlText w:val="●"/>
+      <w:lvlJc w:val="left"/>
+      <w:pPr>
+        <w:ind w:left="5040" w:hanging="360"/>
+      </w:pPr>
+      <w:rPr>
+        <w:u w:val="none"/>
+      </w:rPr>
+    </w:lvl>
+    <w:lvl w:ilvl="7">
+      <w:start w:val="1"/>
+      <w:numFmt w:val="bullet"/>
+      <w:lvlText w:val="○"/>
+      <w:lvlJc w:val="left"/>
+      <w:pPr>
+        <w:ind w:left="5760" w:hanging="360"/>
+      </w:pPr>
+      <w:rPr>
+        <w:u w:val="none"/>
+      </w:rPr>
+    </w:lvl>
+    <w:lvl w:ilvl="8">
+      <w:start w:val="1"/>
+      <w:numFmt w:val="bullet"/>
+      <w:lvlText w:val="■"/>
+      <w:lvlJc w:val="left"/>
+      <w:pPr>
+        <w:ind w:left="6480" w:hanging="360"/>
+      </w:pPr>
+      <w:rPr>
+        <w:u w:val="none"/>
+      </w:rPr>
+    </w:lvl>
+  </w:abstractNum>
+  <w:abstractNum w:abstractNumId="10">
+    <w:lvl w:ilvl="0">
+      <w:start w:val="1"/>
+      <w:numFmt w:val="bullet"/>
+      <w:lvlText w:val="●"/>
+      <w:lvlJc w:val="left"/>
+      <w:pPr>
+        <w:ind w:left="720" w:hanging="360"/>
+      </w:pPr>
+      <w:rPr>
+        <w:u w:val="none"/>
+      </w:rPr>
+    </w:lvl>
+    <w:lvl w:ilvl="1">
+      <w:start w:val="1"/>
+      <w:numFmt w:val="bullet"/>
+      <w:lvlText w:val="○"/>
+      <w:lvlJc w:val="left"/>
+      <w:pPr>
+        <w:ind w:left="1440" w:hanging="360"/>
+      </w:pPr>
+      <w:rPr>
+        <w:u w:val="none"/>
+      </w:rPr>
+    </w:lvl>
+    <w:lvl w:ilvl="2">
+      <w:start w:val="1"/>
+      <w:numFmt w:val="bullet"/>
+      <w:lvlText w:val="■"/>
+      <w:lvlJc w:val="left"/>
+      <w:pPr>
+        <w:ind w:left="2160" w:hanging="360"/>
+      </w:pPr>
+      <w:rPr>
+        <w:u w:val="none"/>
+      </w:rPr>
+    </w:lvl>
+    <w:lvl w:ilvl="3">
+      <w:start w:val="1"/>
+      <w:numFmt w:val="bullet"/>
+      <w:lvlText w:val="●"/>
+      <w:lvlJc w:val="left"/>
+      <w:pPr>
+        <w:ind w:left="2880" w:hanging="360"/>
+      </w:pPr>
+      <w:rPr>
+        <w:u w:val="none"/>
+      </w:rPr>
+    </w:lvl>
+    <w:lvl w:ilvl="4">
+      <w:start w:val="1"/>
+      <w:numFmt w:val="bullet"/>
+      <w:lvlText w:val="○"/>
+      <w:lvlJc w:val="left"/>
+      <w:pPr>
+        <w:ind w:left="3600" w:hanging="360"/>
+      </w:pPr>
+      <w:rPr>
+        <w:u w:val="none"/>
+      </w:rPr>
+    </w:lvl>
+    <w:lvl w:ilvl="5">
+      <w:start w:val="1"/>
+      <w:numFmt w:val="bullet"/>
+      <w:lvlText w:val="■"/>
+      <w:lvlJc w:val="left"/>
+      <w:pPr>
+        <w:ind w:left="4320" w:hanging="360"/>
+      </w:pPr>
+      <w:rPr>
+        <w:u w:val="none"/>
+      </w:rPr>
+    </w:lvl>
+    <w:lvl w:ilvl="6">
+      <w:start w:val="1"/>
+      <w:numFmt w:val="bullet"/>
+      <w:lvlText w:val="●"/>
+      <w:lvlJc w:val="left"/>
+      <w:pPr>
+        <w:ind w:left="5040" w:hanging="360"/>
+      </w:pPr>
+      <w:rPr>
+        <w:u w:val="none"/>
+      </w:rPr>
+    </w:lvl>
+    <w:lvl w:ilvl="7">
+      <w:start w:val="1"/>
+      <w:numFmt w:val="bullet"/>
+      <w:lvlText w:val="○"/>
+      <w:lvlJc w:val="left"/>
+      <w:pPr>
+        <w:ind w:left="5760" w:hanging="360"/>
+      </w:pPr>
+      <w:rPr>
+        <w:u w:val="none"/>
+      </w:rPr>
+    </w:lvl>
+    <w:lvl w:ilvl="8">
+      <w:start w:val="1"/>
+      <w:numFmt w:val="bullet"/>
+      <w:lvlText w:val="■"/>
+      <w:lvlJc w:val="left"/>
+      <w:pPr>
+        <w:ind w:left="6480" w:hanging="360"/>
+      </w:pPr>
+      <w:rPr>
+        <w:u w:val="none"/>
+      </w:rPr>
     </w:lvl>
   </w:abstractNum>
   <w:num w:numId="1">
@@ -1177,6 +2330,27 @@
   </w:num>
   <w:num w:numId="3">
     <w:abstractNumId w:val="3"/>
+  </w:num>
+  <w:num w:numId="4">
+    <w:abstractNumId w:val="4"/>
+  </w:num>
+  <w:num w:numId="5">
+    <w:abstractNumId w:val="5"/>
+  </w:num>
+  <w:num w:numId="6">
+    <w:abstractNumId w:val="6"/>
+  </w:num>
+  <w:num w:numId="7">
+    <w:abstractNumId w:val="7"/>
+  </w:num>
+  <w:num w:numId="8">
+    <w:abstractNumId w:val="8"/>
+  </w:num>
+  <w:num w:numId="9">
+    <w:abstractNumId w:val="9"/>
+  </w:num>
+  <w:num w:numId="10">
+    <w:abstractNumId w:val="10"/>
   </w:num>
 </w:numbering>
 </file>
@@ -13165,7 +14339,7 @@
 
 <file path=customXML/item1.xml><?xml version="1.0" encoding="utf-8"?>
 <go:gDocsCustomXmlDataStorage xmlns:go="http://customooxmlschemas.google.com/" xmlns:r="http://schemas.openxmlformats.org/officeDocument/2006/relationships" uri="GoogleDocsCustomDataVersion2">
-  <go:docsCustomData xmlns:go="http://customooxmlschemas.google.com/" roundtripDataSignature="AMtx7miT2C0Y1XnXQJiRRHTb2wP+Zr/Pkg==">CgMxLjAyDmguYWhkeHVoZ290MzM1Mg5oLjJ1aHM2Y2l2NW4zbDgAciExaW5DNk51SF92SjVHUnkwd2R5RXVQQV9jTzdvUXdGei0=</go:docsCustomData>
+  <go:docsCustomData xmlns:go="http://customooxmlschemas.google.com/" roundtripDataSignature="AMtx7miS8qCRzr8mbC7+2QzxGsyaO4TRFw==">CgMxLjAyDmguYWhkeHVoZ290MzM1Mg5oLjJ1aHM2Y2l2NW4zbDIOaC5zZjVwZXphYnhheHc4AHIhMWluQzZOdUhfdko1R1J5MHdkeUV1UEFfY083b1F3Rnot</go:docsCustomData>
 </go:gDocsCustomXmlDataStorage>
 </file>
 

</xml_diff>